<commit_message>
Version for milestone #3
This version of a nytimes soon to be map has a lot. 

Needs following: 
- zoom that works properly
- legend
- roadlines
</commit_message>
<xml_diff>
--- a/MediumPost_D3/OutlineMediumPost.docx
+++ b/MediumPost_D3/OutlineMediumPost.docx
@@ -806,8 +806,11 @@
       <w:r>
         <w:t>Mesh 100% should be included</w:t>
       </w:r>
-      <w:bookmarkStart w:id="0" w:name="_GoBack"/>
-      <w:bookmarkEnd w:id="0"/>
+    </w:p>
+    <w:p>
+      <w:r>
+        <w:t>Why topojson 100% needs to be included</w:t>
+      </w:r>
     </w:p>
     <w:p>
       <w:pPr>
@@ -1921,32 +1924,16 @@
         </w:numPr>
       </w:pPr>
       <w:r>
-        <w:t>Coloring of the states</w:t>
-      </w:r>
-      <w:r>
-        <w:t xml:space="preserve"> </w:t>
-      </w:r>
-      <w:r>
-        <w:t>–</w:t>
-      </w:r>
-      <w:r>
-        <w:t xml:space="preserve"> done</w:t>
-      </w:r>
-      <w:r>
-        <w:t>.</w:t>
-      </w:r>
-    </w:p>
-    <w:p>
-      <w:pPr>
-        <w:pStyle w:val="ListParagraph"/>
-        <w:numPr>
-          <w:ilvl w:val="1"/>
-          <w:numId w:val="1"/>
-        </w:numPr>
-      </w:pPr>
-      <w:r>
-        <w:t>Used colorfunction.js</w:t>
-      </w:r>
+        <w:t>Could use</w:t>
+      </w:r>
+      <w:r>
+        <w:t xml:space="preserve"> canvas</w:t>
+      </w:r>
+      <w:r>
+        <w:t xml:space="preserve">, shadow for the text </w:t>
+      </w:r>
+      <w:bookmarkStart w:id="0" w:name="_GoBack"/>
+      <w:bookmarkEnd w:id="0"/>
     </w:p>
     <w:p>
       <w:pPr>
@@ -1957,40 +1944,25 @@
         </w:numPr>
       </w:pPr>
       <w:r>
-        <w:rPr>
-          <w:b/>
-        </w:rPr>
-        <w:t xml:space="preserve">PART 3: </w:t>
-      </w:r>
-      <w:r>
-        <w:rPr>
-          <w:b/>
-        </w:rPr>
-        <w:t>Show data on mouseover</w:t>
-      </w:r>
-      <w:r>
-        <w:rPr>
-          <w:b/>
-        </w:rPr>
-        <w:t xml:space="preserve">  </w:t>
-      </w:r>
-      <w:r>
-        <w:t xml:space="preserve">When mouse is over it, </w:t>
-      </w:r>
-      <w:r>
-        <w:t>table appears</w:t>
+        <w:t xml:space="preserve">Step One: </w:t>
+      </w:r>
+      <w:r>
+        <w:t>Three Buttons</w:t>
       </w:r>
     </w:p>
     <w:p>
       <w:pPr>
         <w:pStyle w:val="ListParagraph"/>
         <w:numPr>
-          <w:ilvl w:val="1"/>
+          <w:ilvl w:val="0"/>
           <w:numId w:val="1"/>
         </w:numPr>
       </w:pPr>
       <w:r>
-        <w:t>The surrounding path is made bold</w:t>
+        <w:t xml:space="preserve">Step Two: </w:t>
+      </w:r>
+      <w:r>
+        <w:t xml:space="preserve">Legend plus highway in the background </w:t>
       </w:r>
     </w:p>
     <w:p>

</xml_diff>